<commit_message>
chore: Update links in proj3c/Luiz Augusto Bello - Relatorio proj3c.docx
</commit_message>
<xml_diff>
--- a/proj3c/Luiz Augusto Bello - Relatorio proj3c.docx
+++ b/proj3c/Luiz Augusto Bello - Relatorio proj3c.docx
@@ -359,7 +359,7 @@
       <w:pPr>
         <w:pStyle w:val="Ttulo1"/>
       </w:pPr>
-      <w:bookmarkStart w:id="0" w:name="_Toc169509349"/>
+      <w:bookmarkStart w:id="0" w:name="_Toc169512418"/>
       <w:r>
         <w:lastRenderedPageBreak/>
         <w:t>Sumário</w:t>
@@ -389,7 +389,7 @@
       <w:r>
         <w:fldChar w:fldCharType="separate"/>
       </w:r>
-      <w:hyperlink w:anchor="_Toc169509349" w:history="1">
+      <w:hyperlink w:anchor="_Toc169512418" w:history="1">
         <w:r>
           <w:rPr>
             <w:rStyle w:val="Hyperlink"/>
@@ -416,7 +416,7 @@
             <w:noProof/>
             <w:webHidden/>
           </w:rPr>
-          <w:instrText xml:space="preserve"> PAGEREF _Toc169509349 \h </w:instrText>
+          <w:instrText xml:space="preserve"> PAGEREF _Toc169512418 \h </w:instrText>
         </w:r>
         <w:r>
           <w:rPr>
@@ -461,7 +461,7 @@
           <w:noProof/>
         </w:rPr>
       </w:pPr>
-      <w:hyperlink w:anchor="_Toc169509350" w:history="1">
+      <w:hyperlink w:anchor="_Toc169512419" w:history="1">
         <w:r>
           <w:rPr>
             <w:rStyle w:val="Hyperlink"/>
@@ -488,7 +488,7 @@
             <w:noProof/>
             <w:webHidden/>
           </w:rPr>
-          <w:instrText xml:space="preserve"> PAGEREF _Toc169509350 \h </w:instrText>
+          <w:instrText xml:space="preserve"> PAGEREF _Toc169512419 \h </w:instrText>
         </w:r>
         <w:r>
           <w:rPr>
@@ -533,7 +533,7 @@
           <w:noProof/>
         </w:rPr>
       </w:pPr>
-      <w:hyperlink w:anchor="_Toc169509351" w:history="1">
+      <w:hyperlink w:anchor="_Toc169512420" w:history="1">
         <w:r>
           <w:rPr>
             <w:rStyle w:val="Hyperlink"/>
@@ -560,7 +560,7 @@
             <w:noProof/>
             <w:webHidden/>
           </w:rPr>
-          <w:instrText xml:space="preserve"> PAGEREF _Toc169509351 \h </w:instrText>
+          <w:instrText xml:space="preserve"> PAGEREF _Toc169512420 \h </w:instrText>
         </w:r>
         <w:r>
           <w:rPr>
@@ -605,7 +605,7 @@
           <w:noProof/>
         </w:rPr>
       </w:pPr>
-      <w:hyperlink w:anchor="_Toc169509352" w:history="1">
+      <w:hyperlink w:anchor="_Toc169512421" w:history="1">
         <w:r>
           <w:rPr>
             <w:rStyle w:val="Hyperlink"/>
@@ -632,7 +632,7 @@
             <w:noProof/>
             <w:webHidden/>
           </w:rPr>
-          <w:instrText xml:space="preserve"> PAGEREF _Toc169509352 \h </w:instrText>
+          <w:instrText xml:space="preserve"> PAGEREF _Toc169512421 \h </w:instrText>
         </w:r>
         <w:r>
           <w:rPr>
@@ -675,7 +675,7 @@
       <w:pPr>
         <w:pStyle w:val="Ttulo1"/>
       </w:pPr>
-      <w:bookmarkStart w:id="1" w:name="_Toc169509350"/>
+      <w:bookmarkStart w:id="1" w:name="_Toc169512419"/>
       <w:r>
         <w:t>Link para as Implementações</w:t>
       </w:r>
@@ -705,76 +705,199 @@
       </w:r>
       <w:proofErr w:type="spellEnd"/>
       <w:r>
+        <w:t>:</w:t>
+      </w:r>
+      <w:r>
+        <w:t xml:space="preserve"> </w:t>
+      </w:r>
+      <w:hyperlink r:id="rId10" w:history="1">
+        <w:r>
+          <w:rPr>
+            <w:rStyle w:val="Hyperlink"/>
+          </w:rPr>
+          <w:t>https:CLP-CET08</w:t>
+        </w:r>
+        <w:r>
+          <w:rPr>
+            <w:rStyle w:val="Hyperlink"/>
+          </w:rPr>
+          <w:t>7</w:t>
+        </w:r>
+        <w:r>
+          <w:rPr>
+            <w:rStyle w:val="Hyperlink"/>
+          </w:rPr>
+          <w:t>/proj3c/exercicio-1-2-3-4.pro</w:t>
+        </w:r>
+      </w:hyperlink>
+    </w:p>
+    <w:p>
+      <w:proofErr w:type="spellStart"/>
+      <w:r>
+        <w:t>Codigos</w:t>
+      </w:r>
+      <w:proofErr w:type="spellEnd"/>
+      <w:r>
+        <w:t xml:space="preserve"> </w:t>
+      </w:r>
+      <w:proofErr w:type="spellStart"/>
+      <w:r>
+        <w:t>p-code</w:t>
+      </w:r>
+      <w:proofErr w:type="spellEnd"/>
+      <w:r>
+        <w:t xml:space="preserve"> </w:t>
+      </w:r>
+      <w:proofErr w:type="spellStart"/>
+      <w:r>
+        <w:t>exercicio</w:t>
+      </w:r>
+      <w:proofErr w:type="spellEnd"/>
+      <w:r>
+        <w:t xml:space="preserve"> 4: </w:t>
+      </w:r>
+      <w:hyperlink r:id="rId11" w:history="1">
+        <w:r>
+          <w:rPr>
+            <w:rStyle w:val="Hyperlink"/>
+          </w:rPr>
+          <w:t>https://CLP-C</w:t>
+        </w:r>
+        <w:r>
+          <w:rPr>
+            <w:rStyle w:val="Hyperlink"/>
+          </w:rPr>
+          <w:t>E</w:t>
+        </w:r>
+        <w:r>
+          <w:rPr>
+            <w:rStyle w:val="Hyperlink"/>
+          </w:rPr>
+          <w:t>T087/p</w:t>
+        </w:r>
+        <w:r>
+          <w:rPr>
+            <w:rStyle w:val="Hyperlink"/>
+          </w:rPr>
+          <w:t>r</w:t>
+        </w:r>
+        <w:r>
+          <w:rPr>
+            <w:rStyle w:val="Hyperlink"/>
+          </w:rPr>
+          <w:t>oj3c/exercicio-4.txt</w:t>
+        </w:r>
+      </w:hyperlink>
+    </w:p>
+    <w:p>
+      <w:r>
+        <w:t xml:space="preserve">Interpretador </w:t>
+      </w:r>
+      <w:proofErr w:type="spellStart"/>
+      <w:r>
+        <w:t>p-code</w:t>
+      </w:r>
+      <w:proofErr w:type="spellEnd"/>
+      <w:r>
         <w:t xml:space="preserve">: </w:t>
       </w:r>
-    </w:p>
-    <w:p>
+      <w:hyperlink r:id="rId12" w:history="1">
+        <w:r>
+          <w:rPr>
+            <w:rStyle w:val="Hyperlink"/>
+          </w:rPr>
+          <w:t>https://CLP-CET087/pr</w:t>
+        </w:r>
+        <w:r>
+          <w:rPr>
+            <w:rStyle w:val="Hyperlink"/>
+          </w:rPr>
+          <w:t>o</w:t>
+        </w:r>
+        <w:r>
+          <w:rPr>
+            <w:rStyle w:val="Hyperlink"/>
+          </w:rPr>
+          <w:t>j3c/interpretador_p-code.cpp</w:t>
+        </w:r>
+      </w:hyperlink>
+    </w:p>
+    <w:p>
+      <w:pPr>
+        <w:pStyle w:val="Ttulo1"/>
+      </w:pPr>
+      <w:bookmarkStart w:id="2" w:name="_Toc169512420"/>
+      <w:r>
+        <w:t>Comando para compilação:</w:t>
+      </w:r>
+      <w:bookmarkEnd w:id="2"/>
+    </w:p>
+    <w:p>
+      <w:r>
+        <w:t xml:space="preserve">Interpretador </w:t>
+      </w:r>
       <w:proofErr w:type="spellStart"/>
       <w:r>
-        <w:t>Codigos</w:t>
+        <w:t>p-code</w:t>
       </w:r>
       <w:proofErr w:type="spellEnd"/>
       <w:r>
+        <w:t>:</w:t>
+      </w:r>
+      <w:r>
         <w:t xml:space="preserve"> </w:t>
       </w:r>
+      <w:r>
+        <w:t xml:space="preserve">g++ -o </w:t>
+      </w:r>
+      <w:r>
+        <w:t>interpretador_p-code</w:t>
+      </w:r>
+      <w:r>
+        <w:t xml:space="preserve">.exe </w:t>
+      </w:r>
+      <w:r>
+        <w:t>interpretador_p-code</w:t>
+      </w:r>
+      <w:r>
+        <w:t>.cpp</w:t>
+      </w:r>
+    </w:p>
+    <w:p>
+      <w:pPr>
+        <w:pStyle w:val="Ttulo1"/>
+      </w:pPr>
+      <w:bookmarkStart w:id="3" w:name="_Toc169512421"/>
+      <w:r>
+        <w:t>Comando para execução:</w:t>
+      </w:r>
+      <w:bookmarkEnd w:id="3"/>
+    </w:p>
+    <w:p>
+      <w:r>
+        <w:t xml:space="preserve">Interpretador </w:t>
+      </w:r>
       <w:proofErr w:type="spellStart"/>
       <w:r>
         <w:t>p-code</w:t>
       </w:r>
       <w:proofErr w:type="spellEnd"/>
       <w:r>
+        <w:t>:</w:t>
+      </w:r>
+      <w:r>
         <w:t xml:space="preserve"> </w:t>
       </w:r>
-      <w:proofErr w:type="spellStart"/>
-      <w:r>
-        <w:t>exercicio</w:t>
-      </w:r>
-      <w:proofErr w:type="spellEnd"/>
-      <w:r>
-        <w:t xml:space="preserve"> 4: </w:t>
-      </w:r>
-    </w:p>
-    <w:p>
-      <w:r>
-        <w:t xml:space="preserve">Interpretador </w:t>
-      </w:r>
-      <w:proofErr w:type="spellStart"/>
-      <w:r>
-        <w:t>p-code</w:t>
-      </w:r>
-      <w:proofErr w:type="spellEnd"/>
-      <w:r>
-        <w:t xml:space="preserve">: </w:t>
-      </w:r>
-    </w:p>
-    <w:p>
-      <w:pPr>
-        <w:pStyle w:val="Ttulo1"/>
-      </w:pPr>
-      <w:bookmarkStart w:id="2" w:name="_Toc169509351"/>
-      <w:r>
-        <w:t>Comando para compilação:</w:t>
-      </w:r>
-      <w:bookmarkEnd w:id="2"/>
-    </w:p>
-    <w:p>
-      <w:pPr>
-        <w:rPr>
-          <w:u w:val="single"/>
-        </w:rPr>
-      </w:pPr>
-    </w:p>
-    <w:p>
-      <w:pPr>
-        <w:pStyle w:val="Ttulo1"/>
-      </w:pPr>
-      <w:bookmarkStart w:id="3" w:name="_Toc169509352"/>
-      <w:r>
-        <w:t>Comando para execução:</w:t>
-      </w:r>
-      <w:bookmarkEnd w:id="3"/>
-    </w:p>
-    <w:p/>
+      <w:r>
+        <w:t xml:space="preserve">./ </w:t>
+      </w:r>
+      <w:r>
+        <w:t>interpretador_p-code</w:t>
+      </w:r>
+      <w:r>
+        <w:t>.exe</w:t>
+      </w:r>
+    </w:p>
     <w:sectPr>
       <w:pgSz w:w="12240" w:h="15840"/>
       <w:pgMar w:top="1417" w:right="1701" w:bottom="1417" w:left="1701" w:header="720" w:footer="720" w:gutter="0"/>
@@ -2394,7 +2517,7 @@
   <w:style w:type="paragraph" w:default="1" w:styleId="Normal">
     <w:name w:val="Normal"/>
     <w:qFormat/>
-    <w:rsid w:val="00421765"/>
+    <w:rsid w:val="008B3ED1"/>
     <w:pPr>
       <w:spacing w:after="160" w:line="278" w:lineRule="auto"/>
     </w:pPr>

</xml_diff>